<commit_message>
Fixed answer of question 4
</commit_message>
<xml_diff>
--- a/Notes.docx
+++ b/Notes.docx
@@ -55,6 +55,9 @@
     </w:p>
     <w:p>
       <w:r>
+        <w:rPr>
+          <w:noProof/>
+        </w:rPr>
         <w:drawing>
           <wp:inline distT="0" distB="0" distL="0" distR="0" wp14:anchorId="04AD7643" wp14:editId="37A6E81C">
             <wp:extent cx="5943600" cy="1200785"/>
@@ -877,6 +880,25 @@
         <w:pStyle w:val="NormalWeb"/>
         <w:spacing w:before="120" w:beforeAutospacing="0"/>
       </w:pPr>
+      <w:r>
+        <w:lastRenderedPageBreak/>
+        <w:t xml:space="preserve">Precision: </w:t>
+      </w:r>
+      <w:r>
+        <w:t>"Out of all the points predicted to be positive, how many of them were actually positive?"</w:t>
+      </w:r>
+    </w:p>
+    <w:p>
+      <w:pPr>
+        <w:pStyle w:val="NormalWeb"/>
+        <w:spacing w:before="120" w:beforeAutospacing="0"/>
+      </w:pPr>
+      <w:r>
+        <w:t xml:space="preserve">Recall: </w:t>
+      </w:r>
+      <w:r>
+        <w:t>"Out of the points that are labeled positive, how many of them were correctly predicted as positive?"</w:t>
+      </w:r>
     </w:p>
     <w:sectPr>
       <w:pgSz w:w="12240" w:h="15840"/>

</xml_diff>